<commit_message>
Update Gestione Account-Gestione Post.docx
</commit_message>
<xml_diff>
--- a/RAD/ObjectModeling/Gestione Account-Gestione Post.docx
+++ b/RAD/ObjectModeling/Gestione Account-Gestione Post.docx
@@ -549,6 +549,50 @@
               <w:rPr>
                 <w:lang w:val="en-US"/>
               </w:rPr>
+              <w:t>ConfermaModificaDatiBoundary</w:t>
+            </w:r>
+            <w:proofErr w:type="spellEnd"/>
+          </w:p>
+          <w:p>
+            <w:pPr>
+              <w:spacing w:after="0" w:line="259" w:lineRule="auto"/>
+              <w:ind w:left="0" w:right="0" w:firstLine="0"/>
+              <w:rPr>
+                <w:lang w:val="en-US"/>
+              </w:rPr>
+            </w:pPr>
+          </w:p>
+          <w:p>
+            <w:pPr>
+              <w:spacing w:after="0" w:line="259" w:lineRule="auto"/>
+              <w:ind w:left="0" w:right="0" w:firstLine="0"/>
+              <w:rPr>
+                <w:lang w:val="en-US"/>
+              </w:rPr>
+            </w:pPr>
+          </w:p>
+          <w:p>
+            <w:pPr>
+              <w:spacing w:after="0" w:line="259" w:lineRule="auto"/>
+              <w:ind w:left="0" w:right="0" w:firstLine="0"/>
+              <w:rPr>
+                <w:lang w:val="en-US"/>
+              </w:rPr>
+            </w:pPr>
+          </w:p>
+          <w:p>
+            <w:pPr>
+              <w:spacing w:after="0" w:line="259" w:lineRule="auto"/>
+              <w:ind w:left="0" w:right="0" w:firstLine="0"/>
+              <w:rPr>
+                <w:lang w:val="en-US"/>
+              </w:rPr>
+            </w:pPr>
+            <w:proofErr w:type="spellStart"/>
+            <w:r>
+              <w:rPr>
+                <w:lang w:val="en-US"/>
+              </w:rPr>
               <w:t>VisualizzaAcquistiBoundary</w:t>
             </w:r>
             <w:proofErr w:type="spellEnd"/>
@@ -900,6 +944,29 @@
               <w:ind w:left="0" w:right="0" w:firstLine="0"/>
             </w:pPr>
             <w:r>
+              <w:t xml:space="preserve">Il </w:t>
+            </w:r>
+            <w:proofErr w:type="spellStart"/>
+            <w:r>
+              <w:t>boundary</w:t>
+            </w:r>
+            <w:proofErr w:type="spellEnd"/>
+            <w:r>
+              <w:t xml:space="preserve"> che permette all’utente di visualizzare la corretta modifica dei dati</w:t>
+            </w:r>
+          </w:p>
+          <w:p>
+            <w:pPr>
+              <w:spacing w:after="0" w:line="256" w:lineRule="auto"/>
+              <w:ind w:left="0" w:right="0" w:firstLine="0"/>
+            </w:pPr>
+          </w:p>
+          <w:p>
+            <w:pPr>
+              <w:spacing w:after="0" w:line="256" w:lineRule="auto"/>
+              <w:ind w:left="0" w:right="0" w:firstLine="0"/>
+            </w:pPr>
+            <w:r>
               <w:t>Il</w:t>
             </w:r>
             <w:r>
@@ -972,6 +1039,7 @@
               <w:ind w:left="0" w:right="0" w:firstLine="0"/>
             </w:pPr>
             <w:r>
+              <w:lastRenderedPageBreak/>
               <w:t xml:space="preserve">Il </w:t>
             </w:r>
             <w:proofErr w:type="spellStart"/>
@@ -1004,7 +1072,6 @@
               <w:ind w:left="0" w:right="0" w:firstLine="0"/>
             </w:pPr>
             <w:r>
-              <w:lastRenderedPageBreak/>
               <w:t xml:space="preserve">Il </w:t>
             </w:r>
             <w:proofErr w:type="spellStart"/>
@@ -1494,9 +1561,9 @@
         <w:tblLook w:val="04A0" w:firstRow="1" w:lastRow="0" w:firstColumn="1" w:lastColumn="0" w:noHBand="0" w:noVBand="1"/>
       </w:tblPr>
       <w:tblGrid>
-        <w:gridCol w:w="2844"/>
-        <w:gridCol w:w="3328"/>
-        <w:gridCol w:w="2852"/>
+        <w:gridCol w:w="2712"/>
+        <w:gridCol w:w="3548"/>
+        <w:gridCol w:w="2764"/>
         <w:gridCol w:w="10"/>
       </w:tblGrid>
       <w:tr>
@@ -1607,6 +1674,7 @@
               <w:rPr>
                 <w:b/>
               </w:rPr>
+              <w:lastRenderedPageBreak/>
               <w:t>Entity</w:t>
             </w:r>
             <w:proofErr w:type="spellEnd"/>
@@ -1736,7 +1804,6 @@
               <w:rPr>
                 <w:b/>
               </w:rPr>
-              <w:lastRenderedPageBreak/>
               <w:t>Boundary</w:t>
             </w:r>
             <w:proofErr w:type="spellEnd"/>
@@ -1848,6 +1915,52 @@
             </w:r>
             <w:proofErr w:type="spellEnd"/>
           </w:p>
+          <w:p>
+            <w:pPr>
+              <w:spacing w:after="0" w:line="259" w:lineRule="auto"/>
+              <w:ind w:left="0" w:right="0" w:firstLine="0"/>
+              <w:rPr>
+                <w:lang w:val="en-US"/>
+              </w:rPr>
+            </w:pPr>
+          </w:p>
+          <w:p>
+            <w:pPr>
+              <w:spacing w:after="0" w:line="259" w:lineRule="auto"/>
+              <w:ind w:left="0" w:right="0" w:firstLine="0"/>
+              <w:rPr>
+                <w:lang w:val="en-US"/>
+              </w:rPr>
+            </w:pPr>
+          </w:p>
+          <w:p>
+            <w:pPr>
+              <w:spacing w:after="0" w:line="259" w:lineRule="auto"/>
+              <w:ind w:left="0" w:right="0" w:firstLine="0"/>
+              <w:rPr>
+                <w:lang w:val="en-US"/>
+              </w:rPr>
+            </w:pPr>
+          </w:p>
+          <w:p>
+            <w:pPr>
+              <w:spacing w:after="0" w:line="259" w:lineRule="auto"/>
+              <w:ind w:left="0" w:right="0" w:firstLine="0"/>
+              <w:rPr>
+                <w:lang w:val="en-US"/>
+              </w:rPr>
+            </w:pPr>
+            <w:proofErr w:type="spellStart"/>
+            <w:r>
+              <w:rPr>
+                <w:lang w:val="en-US"/>
+              </w:rPr>
+              <w:t>ConfermaRimozionePostBoundary</w:t>
+            </w:r>
+            <w:bookmarkStart w:id="0" w:name="_GoBack"/>
+            <w:bookmarkEnd w:id="0"/>
+            <w:proofErr w:type="spellEnd"/>
+          </w:p>
         </w:tc>
         <w:tc>
           <w:tcPr>
@@ -1918,6 +2031,29 @@
             <w:proofErr w:type="spellEnd"/>
             <w:r>
               <w:t xml:space="preserve"> che permette all’utente di rimuovere una foto in vendita</w:t>
+            </w:r>
+          </w:p>
+          <w:p>
+            <w:pPr>
+              <w:spacing w:after="0" w:line="256" w:lineRule="auto"/>
+              <w:ind w:left="0" w:right="0" w:firstLine="0"/>
+            </w:pPr>
+          </w:p>
+          <w:p>
+            <w:pPr>
+              <w:spacing w:after="0" w:line="256" w:lineRule="auto"/>
+              <w:ind w:left="0" w:right="0" w:firstLine="0"/>
+            </w:pPr>
+            <w:r>
+              <w:t xml:space="preserve">Il </w:t>
+            </w:r>
+            <w:proofErr w:type="spellStart"/>
+            <w:r>
+              <w:t>boundary</w:t>
+            </w:r>
+            <w:proofErr w:type="spellEnd"/>
+            <w:r>
+              <w:t xml:space="preserve"> che permette all’utente di visualizzare la conferma della rimozione del post</w:t>
             </w:r>
           </w:p>
         </w:tc>
@@ -2092,8 +2228,6 @@
             </w:r>
           </w:p>
         </w:tc>
-        <w:bookmarkStart w:id="0" w:name="_GoBack"/>
-        <w:bookmarkEnd w:id="0"/>
       </w:tr>
       <w:tr>
         <w:tblPrEx>

</xml_diff>